<commit_message>
ecdf plots plus some typos
</commit_message>
<xml_diff>
--- a/Response to reviewers third revision.docx
+++ b/Response to reviewers third revision.docx
@@ -1338,7 +1338,19 @@
         <w:rPr>
           <w:color w:val="2E74B5" w:themeColor="accent5" w:themeShade="BF"/>
         </w:rPr>
-        <w:t>On its own, we would agree it’s not sufficient. However, it corroborates the CDSM results, and we argue for this reason t</w:t>
+        <w:t>On its own, we would agree it’s not sufficient. However, it corroborates the C</w:t>
+      </w:r>
+      <w:r>
+        <w:rPr>
+          <w:color w:val="2E74B5" w:themeColor="accent5" w:themeShade="BF"/>
+        </w:rPr>
+        <w:t>SD</w:t>
+      </w:r>
+      <w:r>
+        <w:rPr>
+          <w:color w:val="2E74B5" w:themeColor="accent5" w:themeShade="BF"/>
+        </w:rPr>
+        <w:t>M results, and we argue for this reason t</w:t>
       </w:r>
       <w:r>
         <w:rPr>

</xml_diff>

<commit_message>
changes based on discussion
</commit_message>
<xml_diff>
--- a/Response to reviewers third revision.docx
+++ b/Response to reviewers third revision.docx
@@ -604,199 +604,39 @@
         <w:rPr>
           <w:color w:val="0070C0"/>
         </w:rPr>
-        <w:t xml:space="preserve">Classification questions: Q1, Q10 (3), Q10(b)  </w:t>
-      </w:r>
-      <w:r>
-        <w:rPr>
-          <w:color w:val="0070C0"/>
-        </w:rPr>
-        <w:br/>
-        <w:t>Regression questions:  Q6 (</w:t>
-      </w:r>
-      <w:proofErr w:type="spellStart"/>
-      <w:r>
-        <w:rPr>
-          <w:color w:val="0070C0"/>
-        </w:rPr>
-        <w:t>a,b,c</w:t>
-      </w:r>
-      <w:proofErr w:type="spellEnd"/>
-      <w:r>
-        <w:rPr>
-          <w:color w:val="0070C0"/>
-        </w:rPr>
-        <w:t>), Q8 (</w:t>
-      </w:r>
-      <w:proofErr w:type="spellStart"/>
-      <w:r>
-        <w:rPr>
-          <w:color w:val="0070C0"/>
-        </w:rPr>
-        <w:t>c,d</w:t>
-      </w:r>
-      <w:proofErr w:type="spellEnd"/>
-      <w:r>
-        <w:rPr>
-          <w:color w:val="0070C0"/>
-        </w:rPr>
-        <w:t>), Q16 (b)</w:t>
-      </w:r>
-    </w:p>
-    <w:p>
-      <w:pPr>
-        <w:pStyle w:val="ListParagraph"/>
-        <w:rPr>
-          <w:i/>
-          <w:iCs/>
-        </w:rPr>
-      </w:pPr>
-    </w:p>
-    <w:p>
-      <w:pPr>
-        <w:pStyle w:val="ListParagraph"/>
-        <w:rPr>
-          <w:color w:val="385623" w:themeColor="accent6" w:themeShade="80"/>
-        </w:rPr>
-      </w:pPr>
-      <w:r>
-        <w:rPr>
-          <w:color w:val="0070C0"/>
-        </w:rPr>
-        <w:t>…</w:t>
-      </w:r>
-      <w:r>
-        <w:rPr>
-          <w:color w:val="0070C0"/>
-        </w:rPr>
-        <w:br/>
-      </w:r>
-      <w:r>
-        <w:rPr>
-          <w:color w:val="385623" w:themeColor="accent6" w:themeShade="80"/>
-        </w:rPr>
-        <w:t>To add as last para of section 4.1:</w:t>
-      </w:r>
-    </w:p>
-    <w:p>
-      <w:pPr>
-        <w:pStyle w:val="ListParagraph"/>
-        <w:rPr>
-          <w:color w:val="385623" w:themeColor="accent6" w:themeShade="80"/>
-        </w:rPr>
-      </w:pPr>
-      <w:r>
-        <w:rPr>
-          <w:color w:val="385623" w:themeColor="accent6" w:themeShade="80"/>
-        </w:rPr>
-        <w:t>In the CSDM exam questions Q1, Q10 (3) and Q10(b) were selected to examine students performances on the classification content and questions Q6 (</w:t>
-      </w:r>
-      <w:proofErr w:type="spellStart"/>
-      <w:r>
-        <w:rPr>
-          <w:color w:val="385623" w:themeColor="accent6" w:themeShade="80"/>
-        </w:rPr>
-        <w:t>a,b,c</w:t>
-      </w:r>
-      <w:proofErr w:type="spellEnd"/>
-      <w:r>
-        <w:rPr>
-          <w:color w:val="385623" w:themeColor="accent6" w:themeShade="80"/>
-        </w:rPr>
-        <w:t>), Q8 (</w:t>
-      </w:r>
-      <w:proofErr w:type="spellStart"/>
-      <w:r>
-        <w:rPr>
-          <w:color w:val="385623" w:themeColor="accent6" w:themeShade="80"/>
-        </w:rPr>
-        <w:t>c,d</w:t>
-      </w:r>
-      <w:proofErr w:type="spellEnd"/>
-      <w:r>
-        <w:rPr>
-          <w:color w:val="385623" w:themeColor="accent6" w:themeShade="80"/>
-        </w:rPr>
-        <w:t xml:space="preserve">) and Q16 (b) were selected to examine students performances on the regression content. </w:t>
-      </w:r>
-    </w:p>
-    <w:p>
-      <w:pPr>
-        <w:pStyle w:val="ListParagraph"/>
-        <w:rPr>
-          <w:color w:val="385623" w:themeColor="accent6" w:themeShade="80"/>
-        </w:rPr>
-      </w:pPr>
-      <w:r>
-        <w:rPr>
-          <w:color w:val="385623" w:themeColor="accent6" w:themeShade="80"/>
-        </w:rPr>
-        <w:t>Similarly, to the question selection for the TS class, the questions in the CSDM class were difficult questions with students scoring less than 70%, on average.</w:t>
-      </w:r>
-    </w:p>
-    <w:p>
-      <w:pPr>
-        <w:pStyle w:val="ListParagraph"/>
-        <w:rPr>
-          <w:color w:val="385623" w:themeColor="accent6" w:themeShade="80"/>
-        </w:rPr>
-      </w:pPr>
-      <w:r>
-        <w:rPr>
-          <w:color w:val="385623" w:themeColor="accent6" w:themeShade="80"/>
-        </w:rPr>
-        <w:t>Q7(</w:t>
-      </w:r>
-      <w:proofErr w:type="spellStart"/>
-      <w:r>
-        <w:rPr>
-          <w:color w:val="385623" w:themeColor="accent6" w:themeShade="80"/>
-        </w:rPr>
-        <w:t>a,b</w:t>
-      </w:r>
-      <w:proofErr w:type="spellEnd"/>
-      <w:r>
-        <w:rPr>
-          <w:color w:val="385623" w:themeColor="accent6" w:themeShade="80"/>
-        </w:rPr>
-        <w:t>) in TS exam was the same as questions Q8 and Q9 in the CSDM exam, however only Q8 (</w:t>
-      </w:r>
-      <w:proofErr w:type="spellStart"/>
-      <w:r>
-        <w:rPr>
-          <w:color w:val="385623" w:themeColor="accent6" w:themeShade="80"/>
-        </w:rPr>
-        <w:t>c,d</w:t>
-      </w:r>
-      <w:proofErr w:type="spellEnd"/>
-      <w:r>
-        <w:rPr>
-          <w:color w:val="385623" w:themeColor="accent6" w:themeShade="80"/>
-        </w:rPr>
-        <w:t>) parts pass the difficulty treasure. There was some conceptual similarity between question Q7(c) in TS exam and question Q2 in the CSDM exam. Other selected question for the CSDM class were different form questions in the TS exam due to the differences in the covered material in the two classes.</w:t>
-      </w:r>
-    </w:p>
-    <w:p>
-      <w:pPr>
-        <w:pStyle w:val="ListParagraph"/>
-        <w:rPr>
-          <w:color w:val="385623" w:themeColor="accent6" w:themeShade="80"/>
-        </w:rPr>
-      </w:pPr>
-      <w:r>
-        <w:rPr>
-          <w:color w:val="385623" w:themeColor="accent6" w:themeShade="80"/>
-        </w:rPr>
-        <w:t>The wording of the questions can be seen in the supplementary material (ETC2420_5242_exam.pdf, MAST90083_2017_exam.pdf files).</w:t>
-      </w:r>
-    </w:p>
-    <w:p>
-      <w:pPr>
-        <w:pStyle w:val="ListParagraph"/>
-        <w:rPr>
-          <w:i/>
-          <w:iCs/>
-        </w:rPr>
-      </w:pPr>
+        <w:lastRenderedPageBreak/>
+        <w:t xml:space="preserve">We have added a sentence clarifying this. </w:t>
+      </w:r>
+      <w:r>
+        <w:rPr>
+          <w:color w:val="0070C0"/>
+        </w:rPr>
+        <w:t>The comparison of scores was done within class, not between class, so there is no necessity to h</w:t>
+      </w:r>
+      <w:r>
+        <w:rPr>
+          <w:color w:val="0070C0"/>
+        </w:rPr>
+        <w:t>a</w:t>
+      </w:r>
+      <w:r>
+        <w:rPr>
+          <w:color w:val="0070C0"/>
+        </w:rPr>
+        <w:t>ve the same questions.</w:t>
+      </w:r>
+      <w:r>
+        <w:rPr>
+          <w:color w:val="0070C0"/>
+        </w:rPr>
+        <w:t xml:space="preserve"> </w:t>
+      </w:r>
+      <w:r>
+        <w:rPr>
+          <w:color w:val="0070C0"/>
+        </w:rPr>
+        <w:t xml:space="preserve">The questions on the two exams were different, but the regression questions were of similar content and rigor. </w:t>
+      </w:r>
     </w:p>
     <w:p>
       <w:pPr>
@@ -1123,7 +963,6 @@
         <w:rPr>
           <w:color w:val="0070C0"/>
         </w:rPr>
-        <w:lastRenderedPageBreak/>
         <w:t xml:space="preserve">We agree the response to Q4 is interesting, and perhaps to be expected that the students didn’t perceive the Kaggle challenge to be related to exam performance. We have added a paragraph summarising the survey results. </w:t>
       </w:r>
     </w:p>
@@ -1453,7 +1292,6 @@
           <w:i/>
           <w:iCs/>
         </w:rPr>
-        <w:lastRenderedPageBreak/>
         <w:t xml:space="preserve"> </w:t>
       </w:r>
       <w:r>
@@ -1544,7 +1382,15 @@
           <w:i/>
           <w:iCs/>
         </w:rPr>
-        <w:t>As I said, I was really looking forward to this review. And, I recognize the amount of effort that goes into each manuscript—and the time involved in the data collection for a class focused study. But I just feel that this manuscript falls short in that investigation of “what impact does the active learning tool of Kaggle competitions have on performance.” A more appropriate title may be "Kaggle-in-class Data Challenges: experiences and review"--so that a greater focus can be on the manuscript's merits (using active learning, how regression based competition increase regression based performance, and vice-versa for the classification group, the *possible* effect on performance (which is unclear due to a limitation of confounding), etc.).</w:t>
+        <w:t xml:space="preserve">As I said, I was really looking forward to this review. And, I recognize the amount of effort that goes into each manuscript—and the time involved in the data collection for a class focused study. But I just feel that this manuscript falls short in that investigation of “what </w:t>
+      </w:r>
+      <w:r>
+        <w:rPr>
+          <w:i/>
+          <w:iCs/>
+        </w:rPr>
+        <w:lastRenderedPageBreak/>
+        <w:t>impact does the active learning tool of Kaggle competitions have on performance.” A more appropriate title may be "Kaggle-in-class Data Challenges: experiences and review"--so that a greater focus can be on the manuscript's merits (using active learning, how regression based competition increase regression based performance, and vice-versa for the classification group, the *possible* effect on performance (which is unclear due to a limitation of confounding), etc.).</w:t>
       </w:r>
       <w:r>
         <w:rPr>
@@ -1565,7 +1411,49 @@
         <w:rPr>
           <w:color w:val="0070C0"/>
         </w:rPr>
-        <w:t>We have changed the title to …. But you will see that we have kept “performance” in the title because the results do show performance improvement.</w:t>
+        <w:t xml:space="preserve">We have changed the title to </w:t>
+      </w:r>
+      <w:r>
+        <w:rPr>
+          <w:color w:val="0070C0"/>
+        </w:rPr>
+        <w:t xml:space="preserve">Using </w:t>
+      </w:r>
+      <w:r>
+        <w:rPr>
+          <w:color w:val="0070C0"/>
+        </w:rPr>
+        <w:t>Kaggle-in-class Data Challenges</w:t>
+      </w:r>
+      <w:r>
+        <w:rPr>
+          <w:color w:val="0070C0"/>
+        </w:rPr>
+        <w:t>: A study of student performance, engagement and experience.</w:t>
+      </w:r>
+      <w:r>
+        <w:rPr>
+          <w:color w:val="0070C0"/>
+        </w:rPr>
+        <w:t xml:space="preserve"> </w:t>
+      </w:r>
+      <w:r>
+        <w:rPr>
+          <w:color w:val="0070C0"/>
+        </w:rPr>
+        <w:t xml:space="preserve"> </w:t>
+      </w:r>
+      <w:r>
+        <w:rPr>
+          <w:color w:val="0070C0"/>
+        </w:rPr>
+        <w:t>Y</w:t>
+      </w:r>
+      <w:r>
+        <w:rPr>
+          <w:color w:val="0070C0"/>
+        </w:rPr>
+        <w:t>ou will see that we have kept “performance” in the title because the results do show performance improvement.</w:t>
       </w:r>
     </w:p>
     <w:p>
@@ -1784,6 +1672,12 @@
           <w:color w:val="2E74B5" w:themeColor="accent5" w:themeShade="BF"/>
         </w:rPr>
         <w:t>.</w:t>
+      </w:r>
+      <w:r>
+        <w:rPr>
+          <w:color w:val="2E74B5" w:themeColor="accent5" w:themeShade="BF"/>
+        </w:rPr>
+        <w:t xml:space="preserve"> P-values have been rounded to 2 digits.</w:t>
       </w:r>
     </w:p>
     <w:p>
@@ -1885,6 +1779,7 @@
         <w:rPr>
           <w:color w:val="0070C0"/>
         </w:rPr>
+        <w:lastRenderedPageBreak/>
         <w:t xml:space="preserve">The </w:t>
       </w:r>
       <w:r>
@@ -3212,7 +3107,6 @@
   <w:style w:type="character" w:default="1" w:styleId="DefaultParagraphFont">
     <w:name w:val="Default Paragraph Font"/>
     <w:uiPriority w:val="1"/>
-    <w:semiHidden/>
     <w:unhideWhenUsed/>
   </w:style>
   <w:style w:type="table" w:default="1" w:styleId="TableNormal">

</xml_diff>

<commit_message>
done with changes and response
</commit_message>
<xml_diff>
--- a/Response to reviewers third revision.docx
+++ b/Response to reviewers third revision.docx
@@ -548,14 +548,23 @@
       <w:pPr>
         <w:pStyle w:val="ListParagraph"/>
         <w:rPr>
-          <w:color w:val="0070C0"/>
-        </w:rPr>
-      </w:pPr>
-      <w:r>
-        <w:rPr>
-          <w:color w:val="0070C0"/>
-        </w:rPr>
-        <w:t>…</w:t>
+          <w:i/>
+          <w:iCs/>
+        </w:rPr>
+      </w:pPr>
+    </w:p>
+    <w:p>
+      <w:pPr>
+        <w:pStyle w:val="ListParagraph"/>
+        <w:rPr>
+          <w:color w:val="0070C0"/>
+        </w:rPr>
+      </w:pPr>
+      <w:r>
+        <w:rPr>
+          <w:color w:val="0070C0"/>
+        </w:rPr>
+        <w:t>See note to editor</w:t>
       </w:r>
       <w:r>
         <w:rPr>
@@ -687,24 +696,25 @@
       <w:pPr>
         <w:pStyle w:val="ListParagraph"/>
         <w:rPr>
-          <w:color w:val="0070C0"/>
-        </w:rPr>
-      </w:pPr>
-      <w:r>
-        <w:rPr>
-          <w:color w:val="0070C0"/>
-        </w:rPr>
-        <w:t>….</w:t>
-      </w:r>
-    </w:p>
-    <w:p>
-      <w:pPr>
-        <w:pStyle w:val="ListParagraph"/>
-        <w:rPr>
-          <w:i/>
-          <w:iCs/>
-        </w:rPr>
-      </w:pPr>
+          <w:i/>
+          <w:iCs/>
+        </w:rPr>
+      </w:pPr>
+    </w:p>
+    <w:p>
+      <w:pPr>
+        <w:pStyle w:val="ListParagraph"/>
+        <w:rPr>
+          <w:i/>
+          <w:iCs/>
+        </w:rPr>
+      </w:pPr>
+      <w:r>
+        <w:rPr>
+          <w:color w:val="0070C0"/>
+        </w:rPr>
+        <w:t>See note to editor</w:t>
+      </w:r>
     </w:p>
     <w:p>
       <w:pPr>
@@ -1101,7 +1111,7 @@
         <w:rPr>
           <w:color w:val="0070C0"/>
         </w:rPr>
-        <w:t>Just don’t respond to this</w:t>
+        <w:t>See note to editor</w:t>
       </w:r>
     </w:p>
     <w:p>
@@ -1417,19 +1427,25 @@
         <w:rPr>
           <w:color w:val="0070C0"/>
         </w:rPr>
-        <w:t xml:space="preserve">Using </w:t>
-      </w:r>
-      <w:r>
-        <w:rPr>
-          <w:color w:val="0070C0"/>
-        </w:rPr>
-        <w:t>Kaggle-in-class Data Challenges</w:t>
-      </w:r>
-      <w:r>
-        <w:rPr>
-          <w:color w:val="0070C0"/>
-        </w:rPr>
-        <w:t>: A study of student performance, engagement and experience.</w:t>
+        <w:t>“</w:t>
+      </w:r>
+      <w:r>
+        <w:rPr>
+          <w:color w:val="0070C0"/>
+        </w:rPr>
+        <w:t>Student performance, engagement and experience when teaching includes Kaggle-in-class data challenges</w:t>
+      </w:r>
+      <w:r>
+        <w:rPr>
+          <w:color w:val="0070C0"/>
+        </w:rPr>
+        <w:t>”</w:t>
+      </w:r>
+      <w:r>
+        <w:rPr>
+          <w:color w:val="0070C0"/>
+        </w:rPr>
+        <w:t>.</w:t>
       </w:r>
       <w:r>
         <w:rPr>
@@ -1579,7 +1595,7 @@
         <w:rPr>
           <w:color w:val="2E74B5" w:themeColor="accent5" w:themeShade="BF"/>
         </w:rPr>
-        <w:t xml:space="preserve"> removed the zeros for calculating statistics (did we?)</w:t>
+        <w:t xml:space="preserve"> removed the zeros for calculating statistics</w:t>
       </w:r>
       <w:r>
         <w:rPr>
@@ -1591,13 +1607,51 @@
         <w:rPr>
           <w:color w:val="2E74B5" w:themeColor="accent5" w:themeShade="BF"/>
         </w:rPr>
-        <w:t xml:space="preserve">I disagree that the distributions are different (we could do a distribution test instead of the </w:t>
+        <w:t>T</w:t>
+      </w:r>
+      <w:r>
+        <w:rPr>
+          <w:color w:val="2E74B5" w:themeColor="accent5" w:themeShade="BF"/>
+        </w:rPr>
+        <w:t xml:space="preserve">he distributions are </w:t>
+      </w:r>
+      <w:r>
+        <w:rPr>
+          <w:color w:val="2E74B5" w:themeColor="accent5" w:themeShade="BF"/>
+        </w:rPr>
+        <w:t xml:space="preserve">not substantially </w:t>
+      </w:r>
+      <w:r>
+        <w:rPr>
+          <w:color w:val="2E74B5" w:themeColor="accent5" w:themeShade="BF"/>
+        </w:rPr>
+        <w:t>different</w:t>
+      </w:r>
+      <w:r>
+        <w:rPr>
+          <w:color w:val="2E74B5" w:themeColor="accent5" w:themeShade="BF"/>
+        </w:rPr>
+        <w:t xml:space="preserve">. </w:t>
       </w:r>
       <w:proofErr w:type="spellStart"/>
       <w:r>
         <w:rPr>
           <w:color w:val="2E74B5" w:themeColor="accent5" w:themeShade="BF"/>
         </w:rPr>
+        <w:t xml:space="preserve">Maybe </w:t>
+      </w:r>
+      <w:proofErr w:type="spellEnd"/>
+      <w:r>
+        <w:rPr>
+          <w:color w:val="2E74B5" w:themeColor="accent5" w:themeShade="BF"/>
+        </w:rPr>
+        <w:t xml:space="preserve">the </w:t>
+      </w:r>
+      <w:proofErr w:type="spellStart"/>
+      <w:r>
+        <w:rPr>
+          <w:color w:val="2E74B5" w:themeColor="accent5" w:themeShade="BF"/>
+        </w:rPr>
         <w:t>beeswarm</w:t>
       </w:r>
       <w:proofErr w:type="spellEnd"/>
@@ -1605,15 +1659,146 @@
         <w:rPr>
           <w:color w:val="2E74B5" w:themeColor="accent5" w:themeShade="BF"/>
         </w:rPr>
-        <w:t>.)</w:t>
-      </w:r>
-    </w:p>
-    <w:p>
-      <w:pPr>
-        <w:ind w:left="360"/>
-        <w:rPr>
-          <w:i/>
-          <w:iCs/>
+        <w:t xml:space="preserve"> plots were hard to read. If these are changed to density plots on symmetrised scores, or empirical CDFs they are quite similar. </w:t>
+      </w:r>
+      <w:r>
+        <w:rPr>
+          <w:color w:val="2E74B5" w:themeColor="accent5" w:themeShade="BF"/>
+        </w:rPr>
+        <w:t>We feel focusing on this is a distraction though, and it</w:t>
+      </w:r>
+      <w:r>
+        <w:rPr>
+          <w:color w:val="2E74B5" w:themeColor="accent5" w:themeShade="BF"/>
+        </w:rPr>
+        <w:t>’</w:t>
+      </w:r>
+      <w:r>
+        <w:rPr>
+          <w:color w:val="2E74B5" w:themeColor="accent5" w:themeShade="BF"/>
+        </w:rPr>
+        <w:t xml:space="preserve">s purely to help illustrate the relative compatibility of the groups in the secondary set of data. Calculating performance was done on a per student basis, their score on questions related to the Kaggle challenge vs the other questions. </w:t>
+      </w:r>
+      <w:r>
+        <w:rPr>
+          <w:color w:val="2E74B5" w:themeColor="accent5" w:themeShade="BF"/>
+        </w:rPr>
+        <w:t xml:space="preserve">We could remove the ST results from the paper but </w:t>
+      </w:r>
+      <w:r>
+        <w:rPr>
+          <w:color w:val="2E74B5" w:themeColor="accent5" w:themeShade="BF"/>
+        </w:rPr>
+        <w:t>strongly feel that the paper is enhanced by their inclusion. T</w:t>
+      </w:r>
+      <w:r>
+        <w:rPr>
+          <w:color w:val="2E74B5" w:themeColor="accent5" w:themeShade="BF"/>
+        </w:rPr>
+        <w:t>he</w:t>
+      </w:r>
+      <w:r>
+        <w:rPr>
+          <w:color w:val="2E74B5" w:themeColor="accent5" w:themeShade="BF"/>
+        </w:rPr>
+        <w:t xml:space="preserve"> results</w:t>
+      </w:r>
+      <w:r>
+        <w:rPr>
+          <w:color w:val="2E74B5" w:themeColor="accent5" w:themeShade="BF"/>
+        </w:rPr>
+        <w:t xml:space="preserve"> corroborate </w:t>
+      </w:r>
+      <w:r>
+        <w:rPr>
+          <w:color w:val="2E74B5" w:themeColor="accent5" w:themeShade="BF"/>
+        </w:rPr>
+        <w:t>those</w:t>
+      </w:r>
+      <w:r>
+        <w:rPr>
+          <w:color w:val="2E74B5" w:themeColor="accent5" w:themeShade="BF"/>
+        </w:rPr>
+        <w:t xml:space="preserve"> from the CSDM course.</w:t>
+      </w:r>
+    </w:p>
+    <w:p>
+      <w:pPr>
+        <w:pStyle w:val="ListParagraph"/>
+        <w:rPr>
+          <w:color w:val="2E74B5" w:themeColor="accent5" w:themeShade="BF"/>
+        </w:rPr>
+      </w:pPr>
+    </w:p>
+    <w:p>
+      <w:pPr>
+        <w:pStyle w:val="ListParagraph"/>
+        <w:rPr>
+          <w:color w:val="2E74B5" w:themeColor="accent5" w:themeShade="BF"/>
+        </w:rPr>
+      </w:pPr>
+      <w:r>
+        <w:rPr>
+          <w:color w:val="2E74B5" w:themeColor="accent5" w:themeShade="BF"/>
+        </w:rPr>
+        <w:t xml:space="preserve">We’d like to keep the focus on the </w:t>
+      </w:r>
+      <w:r>
+        <w:rPr>
+          <w:color w:val="2E74B5" w:themeColor="accent5" w:themeShade="BF"/>
+        </w:rPr>
+        <w:t xml:space="preserve">comparison of performance, </w:t>
+      </w:r>
+      <w:r>
+        <w:rPr>
+          <w:color w:val="2E74B5" w:themeColor="accent5" w:themeShade="BF"/>
+        </w:rPr>
+        <w:t>particularly</w:t>
+      </w:r>
+      <w:r>
+        <w:rPr>
+          <w:color w:val="2E74B5" w:themeColor="accent5" w:themeShade="BF"/>
+        </w:rPr>
+        <w:t xml:space="preserve"> the CSDM</w:t>
+      </w:r>
+      <w:r>
+        <w:rPr>
+          <w:color w:val="2E74B5" w:themeColor="accent5" w:themeShade="BF"/>
+        </w:rPr>
+        <w:t xml:space="preserve">. </w:t>
+      </w:r>
+      <w:r>
+        <w:rPr>
+          <w:color w:val="2E74B5" w:themeColor="accent5" w:themeShade="BF"/>
+        </w:rPr>
+        <w:t>With this in mind</w:t>
+      </w:r>
+      <w:r>
+        <w:rPr>
+          <w:color w:val="2E74B5" w:themeColor="accent5" w:themeShade="BF"/>
+        </w:rPr>
+        <w:t xml:space="preserve">, we have removed the </w:t>
+      </w:r>
+      <w:proofErr w:type="spellStart"/>
+      <w:r>
+        <w:rPr>
+          <w:color w:val="2E74B5" w:themeColor="accent5" w:themeShade="BF"/>
+        </w:rPr>
+        <w:t>beeswarm</w:t>
+      </w:r>
+      <w:proofErr w:type="spellEnd"/>
+      <w:r>
+        <w:rPr>
+          <w:color w:val="2E74B5" w:themeColor="accent5" w:themeShade="BF"/>
+        </w:rPr>
+        <w:t xml:space="preserve"> plot, and included summary statistics from the quizzes in Table 2, along with the overall exam scores. You can see that the undergraduates did a little worse on the quiz scores than the graduates, and this is flipped in the exam scores. The range of the quiz scores of undergraduates is bigger but the IQR for both is the same. This does speak to the work ethic of the undergrads, and definitely some could do better, but the vast majority of undergrads are working as hard as the grads during the semester.</w:t>
+      </w:r>
+    </w:p>
+    <w:p>
+      <w:pPr>
+        <w:pStyle w:val="ListParagraph"/>
+        <w:rPr>
+          <w:color w:val="2E74B5" w:themeColor="accent5" w:themeShade="BF"/>
         </w:rPr>
       </w:pPr>
     </w:p>
@@ -1657,21 +1842,19 @@
         <w:rPr>
           <w:color w:val="2E74B5" w:themeColor="accent5" w:themeShade="BF"/>
         </w:rPr>
-        <w:t xml:space="preserve">Thanks, we have changed the wording to be  statistically </w:t>
-      </w:r>
-      <w:proofErr w:type="spellStart"/>
-      <w:r>
-        <w:rPr>
-          <w:color w:val="2E74B5" w:themeColor="accent5" w:themeShade="BF"/>
-        </w:rPr>
-        <w:t>discernable</w:t>
-      </w:r>
-      <w:proofErr w:type="spellEnd"/>
-      <w:r>
-        <w:rPr>
-          <w:color w:val="2E74B5" w:themeColor="accent5" w:themeShade="BF"/>
-        </w:rPr>
-        <w:t>.</w:t>
+        <w:t>Thanks, we have changed the wording to be  statistically discern</w:t>
+      </w:r>
+      <w:r>
+        <w:rPr>
+          <w:color w:val="2E74B5" w:themeColor="accent5" w:themeShade="BF"/>
+        </w:rPr>
+        <w:t>i</w:t>
+      </w:r>
+      <w:r>
+        <w:rPr>
+          <w:color w:val="2E74B5" w:themeColor="accent5" w:themeShade="BF"/>
+        </w:rPr>
+        <w:t>ble.</w:t>
       </w:r>
       <w:r>
         <w:rPr>
@@ -1779,7 +1962,6 @@
         <w:rPr>
           <w:color w:val="0070C0"/>
         </w:rPr>
-        <w:lastRenderedPageBreak/>
         <w:t xml:space="preserve">The </w:t>
       </w:r>
       <w:r>

</xml_diff>

<commit_message>
done with all changes for 4th submission
</commit_message>
<xml_diff>
--- a/Response to reviewers third revision.docx
+++ b/Response to reviewers third revision.docx
@@ -1,6 +1,6 @@
 
 <file path=word/document.xml><?xml version="1.0" encoding="utf-8"?>
-<w:document xmlns:wpc="http://schemas.microsoft.com/office/word/2010/wordprocessingCanvas" xmlns:cx="http://schemas.microsoft.com/office/drawing/2014/chartex" xmlns:cx1="http://schemas.microsoft.com/office/drawing/2015/9/8/chartex" xmlns:cx2="http://schemas.microsoft.com/office/drawing/2015/10/21/chartex" xmlns:cx3="http://schemas.microsoft.com/office/drawing/2016/5/9/chartex" xmlns:cx4="http://schemas.microsoft.com/office/drawing/2016/5/10/chartex" xmlns:cx5="http://schemas.microsoft.com/office/drawing/2016/5/11/chartex" xmlns:cx6="http://schemas.microsoft.com/office/drawing/2016/5/12/chartex" xmlns:cx7="http://schemas.microsoft.com/office/drawing/2016/5/13/chartex" xmlns:cx8="http://schemas.microsoft.com/office/drawing/2016/5/14/chartex" xmlns:mc="http://schemas.openxmlformats.org/markup-compatibility/2006" xmlns:aink="http://schemas.microsoft.com/office/drawing/2016/ink" xmlns:am3d="http://schemas.microsoft.com/office/drawing/2017/model3d" xmlns:o="urn:schemas-microsoft-com:office:office" xmlns:r="http://schemas.openxmlformats.org/officeDocument/2006/relationships" xmlns:m="http://schemas.openxmlformats.org/officeDocument/2006/math" xmlns:v="urn:schemas-microsoft-com:vml" xmlns:wp14="http://schemas.microsoft.com/office/word/2010/wordprocessingDrawing" xmlns:wp="http://schemas.openxmlformats.org/drawingml/2006/wordprocessingDrawing" xmlns:w10="urn:schemas-microsoft-com:office:word" xmlns:w="http://schemas.openxmlformats.org/wordprocessingml/2006/main" xmlns:w14="http://schemas.microsoft.com/office/word/2010/wordml" xmlns:w15="http://schemas.microsoft.com/office/word/2012/wordml" xmlns:w16cex="http://schemas.microsoft.com/office/word/2018/wordml/cex" xmlns:w16cid="http://schemas.microsoft.com/office/word/2016/wordml/cid" xmlns:w16="http://schemas.microsoft.com/office/word/2018/wordml" xmlns:w16se="http://schemas.microsoft.com/office/word/2015/wordml/symex" xmlns:wpg="http://schemas.microsoft.com/office/word/2010/wordprocessingGroup" xmlns:wpi="http://schemas.microsoft.com/office/word/2010/wordprocessingInk" xmlns:wne="http://schemas.microsoft.com/office/word/2006/wordml" xmlns:wps="http://schemas.microsoft.com/office/word/2010/wordprocessingShape" mc:Ignorable="w14 w15 w16se w16cid w16 w16cex wp14">
+<w:document xmlns:wpc="http://schemas.microsoft.com/office/word/2010/wordprocessingCanvas" xmlns:cx="http://schemas.microsoft.com/office/drawing/2014/chartex" xmlns:cx1="http://schemas.microsoft.com/office/drawing/2015/9/8/chartex" xmlns:cx2="http://schemas.microsoft.com/office/drawing/2015/10/21/chartex" xmlns:cx3="http://schemas.microsoft.com/office/drawing/2016/5/9/chartex" xmlns:cx4="http://schemas.microsoft.com/office/drawing/2016/5/10/chartex" xmlns:cx5="http://schemas.microsoft.com/office/drawing/2016/5/11/chartex" xmlns:cx6="http://schemas.microsoft.com/office/drawing/2016/5/12/chartex" xmlns:cx7="http://schemas.microsoft.com/office/drawing/2016/5/13/chartex" xmlns:cx8="http://schemas.microsoft.com/office/drawing/2016/5/14/chartex" xmlns:mc="http://schemas.openxmlformats.org/markup-compatibility/2006" xmlns:aink="http://schemas.microsoft.com/office/drawing/2016/ink" xmlns:am3d="http://schemas.microsoft.com/office/drawing/2017/model3d" xmlns:o="urn:schemas-microsoft-com:office:office" xmlns:r="http://schemas.openxmlformats.org/officeDocument/2006/relationships" xmlns:m="http://schemas.openxmlformats.org/officeDocument/2006/math" xmlns:v="urn:schemas-microsoft-com:vml" xmlns:wp14="http://schemas.microsoft.com/office/word/2010/wordprocessingDrawing" xmlns:wp="http://schemas.openxmlformats.org/drawingml/2006/wordprocessingDrawing" xmlns:w10="urn:schemas-microsoft-com:office:word" xmlns:w="http://schemas.openxmlformats.org/wordprocessingml/2006/main" xmlns:w14="http://schemas.microsoft.com/office/word/2010/wordml" xmlns:w15="http://schemas.microsoft.com/office/word/2012/wordml" xmlns:w16cid="http://schemas.microsoft.com/office/word/2016/wordml/cid" xmlns:w16se="http://schemas.microsoft.com/office/word/2015/wordml/symex" xmlns:wpg="http://schemas.microsoft.com/office/word/2010/wordprocessingGroup" xmlns:wpi="http://schemas.microsoft.com/office/word/2010/wordprocessingInk" xmlns:wne="http://schemas.microsoft.com/office/word/2006/wordml" xmlns:wps="http://schemas.microsoft.com/office/word/2010/wordprocessingShape" mc:Ignorable="w14 w15 w16se w16cid wp14">
   <w:body>
     <w:p>
       <w:pPr>
@@ -374,7 +374,7 @@
         <w:rPr>
           <w:color w:val="0070C0"/>
         </w:rPr>
-        <w:t xml:space="preserve">to this  effect </w:t>
+        <w:t xml:space="preserve">to this effect </w:t>
       </w:r>
       <w:r>
         <w:rPr>
@@ -614,31 +614,7 @@
           <w:color w:val="0070C0"/>
         </w:rPr>
         <w:lastRenderedPageBreak/>
-        <w:t xml:space="preserve">We have added a sentence clarifying this. </w:t>
-      </w:r>
-      <w:r>
-        <w:rPr>
-          <w:color w:val="0070C0"/>
-        </w:rPr>
-        <w:t>The comparison of scores was done within class, not between class, so there is no necessity to h</w:t>
-      </w:r>
-      <w:r>
-        <w:rPr>
-          <w:color w:val="0070C0"/>
-        </w:rPr>
-        <w:t>a</w:t>
-      </w:r>
-      <w:r>
-        <w:rPr>
-          <w:color w:val="0070C0"/>
-        </w:rPr>
-        <w:t>ve the same questions.</w:t>
-      </w:r>
-      <w:r>
-        <w:rPr>
-          <w:color w:val="0070C0"/>
-        </w:rPr>
-        <w:t xml:space="preserve"> </w:t>
+        <w:t xml:space="preserve">We have added a sentence clarifying this. The comparison of scores was done within class, not between class, so there is no necessity to have the same questions. </w:t>
       </w:r>
       <w:r>
         <w:rPr>
@@ -1039,6 +1015,19 @@
     </w:p>
     <w:p>
       <w:pPr>
+        <w:rPr>
+          <w:color w:val="0070C0"/>
+        </w:rPr>
+      </w:pPr>
+      <w:r>
+        <w:rPr>
+          <w:color w:val="0070C0"/>
+        </w:rPr>
+        <w:br w:type="page"/>
+      </w:r>
+    </w:p>
+    <w:p>
+      <w:pPr>
         <w:pStyle w:val="ListParagraph"/>
         <w:rPr>
           <w:color w:val="0070C0"/>
@@ -1199,31 +1188,7 @@
         <w:rPr>
           <w:color w:val="2E74B5" w:themeColor="accent5" w:themeShade="BF"/>
         </w:rPr>
-        <w:t>M results, and we argue for this reason t</w:t>
-      </w:r>
-      <w:r>
-        <w:rPr>
-          <w:color w:val="2E74B5" w:themeColor="accent5" w:themeShade="BF"/>
-        </w:rPr>
-        <w:t xml:space="preserve">he UG and PG comparison for the ST group is </w:t>
-      </w:r>
-      <w:r>
-        <w:rPr>
-          <w:color w:val="2E74B5" w:themeColor="accent5" w:themeShade="BF"/>
-        </w:rPr>
-        <w:t>a useful</w:t>
-      </w:r>
-      <w:r>
-        <w:rPr>
-          <w:color w:val="2E74B5" w:themeColor="accent5" w:themeShade="BF"/>
-        </w:rPr>
-        <w:t xml:space="preserve"> part of this work.</w:t>
-      </w:r>
-      <w:r>
-        <w:rPr>
-          <w:color w:val="2E74B5" w:themeColor="accent5" w:themeShade="BF"/>
-        </w:rPr>
-        <w:t xml:space="preserve">  </w:t>
+        <w:t xml:space="preserve">M results, and we argue for this reason the UG and PG comparison for the ST group is a useful part of this work.  </w:t>
       </w:r>
     </w:p>
     <w:p>
@@ -1325,7 +1290,7 @@
           <w:i/>
           <w:iCs/>
         </w:rPr>
-        <w:t xml:space="preserve"> I feel that the authors have a good opportunity to use the ST-UG group as their own control now--by running the same Kaggle competition on a new cohort of ST-UG students. Yes, year over year differences </w:t>
+        <w:t xml:space="preserve"> I feel that the authors have a good opportunity to use the ST-UG group as their own control now--by running the same Kaggle competition on a new cohort of ST-UG students. Yes, year over year differences are a possibility, but the comparison is better (undergrad to undergrad, </w:t>
       </w:r>
       <w:proofErr w:type="gramStart"/>
       <w:r>
@@ -1333,7 +1298,7 @@
           <w:i/>
           <w:iCs/>
         </w:rPr>
-        <w:t>are</w:t>
+        <w:t>work load</w:t>
       </w:r>
       <w:proofErr w:type="gramEnd"/>
       <w:r>
@@ -1341,7 +1306,7 @@
           <w:i/>
           <w:iCs/>
         </w:rPr>
-        <w:t xml:space="preserve"> a possibility, but the comparison is better (undergrad to undergrad, work load to work load, academic work ethic to academic work ethic) than the comparison of UG to PG students.</w:t>
+        <w:t xml:space="preserve"> to work load, academic work ethic to academic work ethic) than the comparison of UG to PG students.</w:t>
       </w:r>
     </w:p>
     <w:p>
@@ -1392,15 +1357,8 @@
           <w:i/>
           <w:iCs/>
         </w:rPr>
-        <w:t xml:space="preserve">As I said, I was really looking forward to this review. And, I recognize the amount of effort that goes into each manuscript—and the time involved in the data collection for a class focused study. But I just feel that this manuscript falls short in that investigation of “what </w:t>
-      </w:r>
-      <w:r>
-        <w:rPr>
-          <w:i/>
-          <w:iCs/>
-        </w:rPr>
         <w:lastRenderedPageBreak/>
-        <w:t>impact does the active learning tool of Kaggle competitions have on performance.” A more appropriate title may be "Kaggle-in-class Data Challenges: experiences and review"--so that a greater focus can be on the manuscript's merits (using active learning, how regression based competition increase regression based performance, and vice-versa for the classification group, the *possible* effect on performance (which is unclear due to a limitation of confounding), etc.).</w:t>
+        <w:t>As I said, I was really looking forward to this review. And, I recognize the amount of effort that goes into each manuscript—and the time involved in the data collection for a class focused study. But I just feel that this manuscript falls short in that investigation of “what impact does the active learning tool of Kaggle competitions have on performance.” A more appropriate title may be "Kaggle-in-class Data Challenges: experiences and review"--so that a greater focus can be on the manuscript's merits (using active learning, how regression based competition increase regression based performance, and vice-versa for the classification group, the *possible* effect on performance (which is unclear due to a limitation of confounding), etc.).</w:t>
       </w:r>
       <w:r>
         <w:rPr>
@@ -1433,7 +1391,31 @@
         <w:rPr>
           <w:color w:val="0070C0"/>
         </w:rPr>
-        <w:t>Student performance, engagement and experience when teaching includes Kaggle-in-class data challenges</w:t>
+        <w:t>A study on student performance,</w:t>
+      </w:r>
+      <w:r>
+        <w:rPr>
+          <w:color w:val="0070C0"/>
+        </w:rPr>
+        <w:t xml:space="preserve"> </w:t>
+      </w:r>
+      <w:r>
+        <w:rPr>
+          <w:color w:val="0070C0"/>
+        </w:rPr>
+        <w:t>engagement and experience with</w:t>
+      </w:r>
+      <w:r>
+        <w:rPr>
+          <w:color w:val="0070C0"/>
+        </w:rPr>
+        <w:t xml:space="preserve"> </w:t>
+      </w:r>
+      <w:r>
+        <w:rPr>
+          <w:color w:val="0070C0"/>
+        </w:rPr>
+        <w:t>Kaggle-in-class data challenges</w:t>
       </w:r>
       <w:r>
         <w:rPr>
@@ -1445,13 +1427,7 @@
         <w:rPr>
           <w:color w:val="0070C0"/>
         </w:rPr>
-        <w:t>.</w:t>
-      </w:r>
-      <w:r>
-        <w:rPr>
-          <w:color w:val="0070C0"/>
-        </w:rPr>
-        <w:t xml:space="preserve"> </w:t>
+        <w:t xml:space="preserve">. </w:t>
       </w:r>
       <w:r>
         <w:rPr>
@@ -1583,19 +1559,11 @@
         </w:rPr>
         <w:t xml:space="preserve">Yes, different students scored 0 on different quizzes. </w:t>
       </w:r>
-      <w:proofErr w:type="spellStart"/>
-      <w:r>
-        <w:rPr>
-          <w:color w:val="2E74B5" w:themeColor="accent5" w:themeShade="BF"/>
-        </w:rPr>
-        <w:t>We</w:t>
-      </w:r>
-      <w:proofErr w:type="spellEnd"/>
-      <w:r>
-        <w:rPr>
-          <w:color w:val="2E74B5" w:themeColor="accent5" w:themeShade="BF"/>
-        </w:rPr>
-        <w:t xml:space="preserve"> removed the zeros for calculating statistics</w:t>
+      <w:r>
+        <w:rPr>
+          <w:color w:val="2E74B5" w:themeColor="accent5" w:themeShade="BF"/>
+        </w:rPr>
+        <w:t>We removed the zeros for calculating statistics</w:t>
       </w:r>
       <w:r>
         <w:rPr>
@@ -1631,21 +1599,7 @@
         <w:rPr>
           <w:color w:val="2E74B5" w:themeColor="accent5" w:themeShade="BF"/>
         </w:rPr>
-        <w:t xml:space="preserve">. </w:t>
-      </w:r>
-      <w:proofErr w:type="spellStart"/>
-      <w:r>
-        <w:rPr>
-          <w:color w:val="2E74B5" w:themeColor="accent5" w:themeShade="BF"/>
-        </w:rPr>
-        <w:t xml:space="preserve">Maybe </w:t>
-      </w:r>
-      <w:proofErr w:type="spellEnd"/>
-      <w:r>
-        <w:rPr>
-          <w:color w:val="2E74B5" w:themeColor="accent5" w:themeShade="BF"/>
-        </w:rPr>
-        <w:t xml:space="preserve">the </w:t>
+        <w:t xml:space="preserve">. Maybe the </w:t>
       </w:r>
       <w:proofErr w:type="spellStart"/>
       <w:r>
@@ -1819,7 +1773,23 @@
           <w:i/>
           <w:iCs/>
         </w:rPr>
-        <w:t>I am attaching an editorial that I wrote a year ago, in which I proposed "statistically discernible" as an alternative to "statistically significant" and I also propose reporting p-values to just one or two digits. I offer these merely as suggestions for your consideration.</w:t>
+        <w:t xml:space="preserve">I am attaching an editorial that I wrote a year ago, in which I proposed "statistically </w:t>
+      </w:r>
+      <w:bookmarkStart w:id="0" w:name="_GoBack"/>
+      <w:r>
+        <w:rPr>
+          <w:i/>
+          <w:iCs/>
+        </w:rPr>
+        <w:t>discernible</w:t>
+      </w:r>
+      <w:bookmarkEnd w:id="0"/>
+      <w:r>
+        <w:rPr>
+          <w:i/>
+          <w:iCs/>
+        </w:rPr>
+        <w:t>" as an alternative to "statistically significant" and I also propose reporting p-values to just one or two digits. I offer these merely as suggestions for your consideration.</w:t>
       </w:r>
     </w:p>
     <w:p>
@@ -2007,7 +1977,7 @@
 </file>
 
 <file path=word/numbering.xml><?xml version="1.0" encoding="utf-8"?>
-<w:numbering xmlns:wpc="http://schemas.microsoft.com/office/word/2010/wordprocessingCanvas" xmlns:cx="http://schemas.microsoft.com/office/drawing/2014/chartex" xmlns:cx1="http://schemas.microsoft.com/office/drawing/2015/9/8/chartex" xmlns:cx2="http://schemas.microsoft.com/office/drawing/2015/10/21/chartex" xmlns:cx3="http://schemas.microsoft.com/office/drawing/2016/5/9/chartex" xmlns:cx4="http://schemas.microsoft.com/office/drawing/2016/5/10/chartex" xmlns:cx5="http://schemas.microsoft.com/office/drawing/2016/5/11/chartex" xmlns:cx6="http://schemas.microsoft.com/office/drawing/2016/5/12/chartex" xmlns:cx7="http://schemas.microsoft.com/office/drawing/2016/5/13/chartex" xmlns:cx8="http://schemas.microsoft.com/office/drawing/2016/5/14/chartex" xmlns:mc="http://schemas.openxmlformats.org/markup-compatibility/2006" xmlns:aink="http://schemas.microsoft.com/office/drawing/2016/ink" xmlns:am3d="http://schemas.microsoft.com/office/drawing/2017/model3d" xmlns:o="urn:schemas-microsoft-com:office:office" xmlns:r="http://schemas.openxmlformats.org/officeDocument/2006/relationships" xmlns:m="http://schemas.openxmlformats.org/officeDocument/2006/math" xmlns:v="urn:schemas-microsoft-com:vml" xmlns:wp14="http://schemas.microsoft.com/office/word/2010/wordprocessingDrawing" xmlns:wp="http://schemas.openxmlformats.org/drawingml/2006/wordprocessingDrawing" xmlns:w10="urn:schemas-microsoft-com:office:word" xmlns:w="http://schemas.openxmlformats.org/wordprocessingml/2006/main" xmlns:w14="http://schemas.microsoft.com/office/word/2010/wordml" xmlns:w15="http://schemas.microsoft.com/office/word/2012/wordml" xmlns:w16cex="http://schemas.microsoft.com/office/word/2018/wordml/cex" xmlns:w16cid="http://schemas.microsoft.com/office/word/2016/wordml/cid" xmlns:w16="http://schemas.microsoft.com/office/word/2018/wordml" xmlns:w16se="http://schemas.microsoft.com/office/word/2015/wordml/symex" xmlns:wpg="http://schemas.microsoft.com/office/word/2010/wordprocessingGroup" xmlns:wpi="http://schemas.microsoft.com/office/word/2010/wordprocessingInk" xmlns:wne="http://schemas.microsoft.com/office/word/2006/wordml" xmlns:wps="http://schemas.microsoft.com/office/word/2010/wordprocessingShape" mc:Ignorable="w14 w15 w16se w16cid w16 w16cex wp14">
+<w:numbering xmlns:wpc="http://schemas.microsoft.com/office/word/2010/wordprocessingCanvas" xmlns:cx="http://schemas.microsoft.com/office/drawing/2014/chartex" xmlns:cx1="http://schemas.microsoft.com/office/drawing/2015/9/8/chartex" xmlns:cx2="http://schemas.microsoft.com/office/drawing/2015/10/21/chartex" xmlns:cx3="http://schemas.microsoft.com/office/drawing/2016/5/9/chartex" xmlns:cx4="http://schemas.microsoft.com/office/drawing/2016/5/10/chartex" xmlns:cx5="http://schemas.microsoft.com/office/drawing/2016/5/11/chartex" xmlns:cx6="http://schemas.microsoft.com/office/drawing/2016/5/12/chartex" xmlns:cx7="http://schemas.microsoft.com/office/drawing/2016/5/13/chartex" xmlns:cx8="http://schemas.microsoft.com/office/drawing/2016/5/14/chartex" xmlns:mc="http://schemas.openxmlformats.org/markup-compatibility/2006" xmlns:aink="http://schemas.microsoft.com/office/drawing/2016/ink" xmlns:am3d="http://schemas.microsoft.com/office/drawing/2017/model3d" xmlns:o="urn:schemas-microsoft-com:office:office" xmlns:r="http://schemas.openxmlformats.org/officeDocument/2006/relationships" xmlns:m="http://schemas.openxmlformats.org/officeDocument/2006/math" xmlns:v="urn:schemas-microsoft-com:vml" xmlns:wp14="http://schemas.microsoft.com/office/word/2010/wordprocessingDrawing" xmlns:wp="http://schemas.openxmlformats.org/drawingml/2006/wordprocessingDrawing" xmlns:w10="urn:schemas-microsoft-com:office:word" xmlns:w="http://schemas.openxmlformats.org/wordprocessingml/2006/main" xmlns:w14="http://schemas.microsoft.com/office/word/2010/wordml" xmlns:w15="http://schemas.microsoft.com/office/word/2012/wordml" xmlns:w16cid="http://schemas.microsoft.com/office/word/2016/wordml/cid" xmlns:w16se="http://schemas.microsoft.com/office/word/2015/wordml/symex" xmlns:wpg="http://schemas.microsoft.com/office/word/2010/wordprocessingGroup" xmlns:wpi="http://schemas.microsoft.com/office/word/2010/wordprocessingInk" xmlns:wne="http://schemas.microsoft.com/office/word/2006/wordml" xmlns:wps="http://schemas.microsoft.com/office/word/2010/wordprocessingShape" mc:Ignorable="w14 w15 w16se w16cid wp14">
   <w:abstractNum w:abstractNumId="0" w15:restartNumberingAfterBreak="0">
     <w:nsid w:val="03BA2CB0"/>
     <w:multiLevelType w:val="hybridMultilevel"/>
@@ -2888,7 +2858,7 @@
 </file>
 
 <file path=word/styles.xml><?xml version="1.0" encoding="utf-8"?>
-<w:styles xmlns:mc="http://schemas.openxmlformats.org/markup-compatibility/2006" xmlns:r="http://schemas.openxmlformats.org/officeDocument/2006/relationships" xmlns:w="http://schemas.openxmlformats.org/wordprocessingml/2006/main" xmlns:w14="http://schemas.microsoft.com/office/word/2010/wordml" xmlns:w15="http://schemas.microsoft.com/office/word/2012/wordml" xmlns:w16cex="http://schemas.microsoft.com/office/word/2018/wordml/cex" xmlns:w16cid="http://schemas.microsoft.com/office/word/2016/wordml/cid" xmlns:w16="http://schemas.microsoft.com/office/word/2018/wordml" xmlns:w16se="http://schemas.microsoft.com/office/word/2015/wordml/symex" mc:Ignorable="w14 w15 w16se w16cid w16 w16cex">
+<w:styles xmlns:mc="http://schemas.openxmlformats.org/markup-compatibility/2006" xmlns:r="http://schemas.openxmlformats.org/officeDocument/2006/relationships" xmlns:w="http://schemas.openxmlformats.org/wordprocessingml/2006/main" xmlns:w14="http://schemas.microsoft.com/office/word/2010/wordml" xmlns:w15="http://schemas.microsoft.com/office/word/2012/wordml" xmlns:w16cid="http://schemas.microsoft.com/office/word/2016/wordml/cid" xmlns:w16se="http://schemas.microsoft.com/office/word/2015/wordml/symex" mc:Ignorable="w14 w15 w16se w16cid">
   <w:docDefaults>
     <w:rPrDefault>
       <w:rPr>
@@ -3289,6 +3259,7 @@
   <w:style w:type="character" w:default="1" w:styleId="DefaultParagraphFont">
     <w:name w:val="Default Paragraph Font"/>
     <w:uiPriority w:val="1"/>
+    <w:semiHidden/>
     <w:unhideWhenUsed/>
   </w:style>
   <w:style w:type="table" w:default="1" w:styleId="TableNormal">
@@ -3692,21 +3663,6 @@
 </file>
 
 <file path=customXml/item1.xml><?xml version="1.0" encoding="utf-8"?>
-<?mso-contentType ?>
-<FormTemplates xmlns="http://schemas.microsoft.com/sharepoint/v3/contenttype/forms">
-  <Display>DocumentLibraryForm</Display>
-  <Edit>DocumentLibraryForm</Edit>
-  <New>DocumentLibraryForm</New>
-</FormTemplates>
-</file>
-
-<file path=customXml/item2.xml><?xml version="1.0" encoding="utf-8"?>
-<p:properties xmlns:p="http://schemas.microsoft.com/office/2006/metadata/properties" xmlns:xsi="http://www.w3.org/2001/XMLSchema-instance" xmlns:pc="http://schemas.microsoft.com/office/infopath/2007/PartnerControls">
-  <documentManagement/>
-</p:properties>
-</file>
-
-<file path=customXml/item3.xml><?xml version="1.0" encoding="utf-8"?>
 <ct:contentTypeSchema xmlns:ct="http://schemas.microsoft.com/office/2006/metadata/contentType" xmlns:ma="http://schemas.microsoft.com/office/2006/metadata/properties/metaAttributes" ct:_="" ma:_="" ma:contentTypeName="Document" ma:contentTypeID="0x01010061B745CA67ECC145B1B309DF1F12CD23" ma:contentTypeVersion="10" ma:contentTypeDescription="Create a new document." ma:contentTypeScope="" ma:versionID="ad306b85405fdf14374177fe804d3bfb">
   <xsd:schema xmlns:xsd="http://www.w3.org/2001/XMLSchema" xmlns:xs="http://www.w3.org/2001/XMLSchema" xmlns:p="http://schemas.microsoft.com/office/2006/metadata/properties" xmlns:ns3="fa727b21-32ad-4597-99b3-6f84f6c1a1db" xmlns:ns4="44bd6ede-13a7-488e-835d-efeec0a3267a" targetNamespace="http://schemas.microsoft.com/office/2006/metadata/properties" ma:root="true" ma:fieldsID="c3db5507690486275fb1229499ee4695" ns3:_="" ns4:_="">
     <xsd:import namespace="fa727b21-32ad-4597-99b3-6f84f6c1a1db"/>
@@ -3909,24 +3865,22 @@
 </ct:contentTypeSchema>
 </file>
 
-<file path=customXml/itemProps1.xml><?xml version="1.0" encoding="utf-8"?>
-<ds:datastoreItem xmlns:ds="http://schemas.openxmlformats.org/officeDocument/2006/customXml" ds:itemID="{1C4419DF-03C7-45F3-9B64-A963B734997D}">
-  <ds:schemaRefs>
-    <ds:schemaRef ds:uri="http://schemas.microsoft.com/sharepoint/v3/contenttype/forms"/>
-  </ds:schemaRefs>
-</ds:datastoreItem>
+<file path=customXml/item2.xml><?xml version="1.0" encoding="utf-8"?>
+<p:properties xmlns:p="http://schemas.microsoft.com/office/2006/metadata/properties" xmlns:xsi="http://www.w3.org/2001/XMLSchema-instance" xmlns:pc="http://schemas.microsoft.com/office/infopath/2007/PartnerControls">
+  <documentManagement/>
+</p:properties>
 </file>
 
-<file path=customXml/itemProps2.xml><?xml version="1.0" encoding="utf-8"?>
-<ds:datastoreItem xmlns:ds="http://schemas.openxmlformats.org/officeDocument/2006/customXml" ds:itemID="{3B9E165F-3FC9-4AC7-9EEE-461F6F954852}">
-  <ds:schemaRefs>
-    <ds:schemaRef ds:uri="http://schemas.microsoft.com/office/2006/metadata/properties"/>
-    <ds:schemaRef ds:uri="http://schemas.microsoft.com/office/infopath/2007/PartnerControls"/>
-  </ds:schemaRefs>
-</ds:datastoreItem>
+<file path=customXml/item3.xml><?xml version="1.0" encoding="utf-8"?>
+<?mso-contentType ?>
+<FormTemplates xmlns="http://schemas.microsoft.com/sharepoint/v3/contenttype/forms">
+  <Display>DocumentLibraryForm</Display>
+  <Edit>DocumentLibraryForm</Edit>
+  <New>DocumentLibraryForm</New>
+</FormTemplates>
 </file>
 
-<file path=customXml/itemProps3.xml><?xml version="1.0" encoding="utf-8"?>
+<file path=customXml/itemProps1.xml><?xml version="1.0" encoding="utf-8"?>
 <ds:datastoreItem xmlns:ds="http://schemas.openxmlformats.org/officeDocument/2006/customXml" ds:itemID="{8D004672-FF1D-479F-8CD3-94629A0281F2}">
   <ds:schemaRefs>
     <ds:schemaRef ds:uri="http://schemas.microsoft.com/office/2006/metadata/contentType"/>
@@ -3943,4 +3897,21 @@
     <ds:schemaRef ds:uri="http://schemas.microsoft.com/internal/obd"/>
   </ds:schemaRefs>
 </ds:datastoreItem>
+</file>
+
+<file path=customXml/itemProps2.xml><?xml version="1.0" encoding="utf-8"?>
+<ds:datastoreItem xmlns:ds="http://schemas.openxmlformats.org/officeDocument/2006/customXml" ds:itemID="{3B9E165F-3FC9-4AC7-9EEE-461F6F954852}">
+  <ds:schemaRefs>
+    <ds:schemaRef ds:uri="http://schemas.microsoft.com/office/2006/metadata/properties"/>
+    <ds:schemaRef ds:uri="http://schemas.microsoft.com/office/infopath/2007/PartnerControls"/>
+  </ds:schemaRefs>
+</ds:datastoreItem>
+</file>
+
+<file path=customXml/itemProps3.xml><?xml version="1.0" encoding="utf-8"?>
+<ds:datastoreItem xmlns:ds="http://schemas.openxmlformats.org/officeDocument/2006/customXml" ds:itemID="{1C4419DF-03C7-45F3-9B64-A963B734997D}">
+  <ds:schemaRefs>
+    <ds:schemaRef ds:uri="http://schemas.microsoft.com/sharepoint/v3/contenttype/forms"/>
+  </ds:schemaRefs>
+</ds:datastoreItem>
 </file>
</xml_diff>